<commit_message>
모델 향상을 위한 BacthNormalization
</commit_message>
<xml_diff>
--- a/deep_learning.docx
+++ b/deep_learning.docx
@@ -11,11 +11,19 @@
       </w:r>
     </w:p>
     <w:p>
-      <w:r>
-        <w:rPr>
-          <w:rFonts w:hint="eastAsia"/>
-        </w:rPr>
-        <w:t>뉴럴 네트워크</w:t>
+      <w:proofErr w:type="spellStart"/>
+      <w:r>
+        <w:rPr>
+          <w:rFonts w:hint="eastAsia"/>
+        </w:rPr>
+        <w:t>뉴럴</w:t>
+      </w:r>
+      <w:proofErr w:type="spellEnd"/>
+      <w:r>
+        <w:rPr>
+          <w:rFonts w:hint="eastAsia"/>
+        </w:rPr>
+        <w:t xml:space="preserve"> 네트워크</w:t>
       </w:r>
     </w:p>
     <w:p>
@@ -32,11 +40,19 @@
           <w:rFonts w:hint="eastAsia"/>
         </w:rPr>
       </w:pPr>
-      <w:r>
-        <w:rPr>
-          <w:rFonts w:hint="eastAsia"/>
-        </w:rPr>
-        <w:t>인공신경망이라고도 하고 딥 러닝이라고도 부른다.</w:t>
+      <w:proofErr w:type="spellStart"/>
+      <w:r>
+        <w:rPr>
+          <w:rFonts w:hint="eastAsia"/>
+        </w:rPr>
+        <w:t>인공신경망이라고도</w:t>
+      </w:r>
+      <w:proofErr w:type="spellEnd"/>
+      <w:r>
+        <w:rPr>
+          <w:rFonts w:hint="eastAsia"/>
+        </w:rPr>
+        <w:t xml:space="preserve"> 하고 딥 러닝이라고도 부른다.</w:t>
       </w:r>
     </w:p>
     <w:p>
@@ -64,11 +80,19 @@
         </w:numPr>
         <w:ind w:leftChars="0"/>
       </w:pPr>
-      <w:r>
-        <w:rPr>
-          <w:rFonts w:hint="eastAsia"/>
-        </w:rPr>
-        <w:t>모델의구조를 만든다</w:t>
+      <w:proofErr w:type="spellStart"/>
+      <w:r>
+        <w:rPr>
+          <w:rFonts w:hint="eastAsia"/>
+        </w:rPr>
+        <w:t>모델의구조를</w:t>
+      </w:r>
+      <w:proofErr w:type="spellEnd"/>
+      <w:r>
+        <w:rPr>
+          <w:rFonts w:hint="eastAsia"/>
+        </w:rPr>
+        <w:t xml:space="preserve"> 만든다</w:t>
       </w:r>
     </w:p>
     <w:p>
@@ -111,8 +135,16 @@
         <w:rPr>
           <w:rFonts w:hint="eastAsia"/>
         </w:rPr>
-        <w:t>표를 다루는 도구 판다스</w:t>
-      </w:r>
+        <w:t xml:space="preserve">표를 다루는 도구 </w:t>
+      </w:r>
+      <w:proofErr w:type="spellStart"/>
+      <w:r>
+        <w:rPr>
+          <w:rFonts w:hint="eastAsia"/>
+        </w:rPr>
+        <w:t>판다스</w:t>
+      </w:r>
+      <w:proofErr w:type="spellEnd"/>
     </w:p>
     <w:p>
       <w:r>
@@ -127,16 +159,34 @@
       </w:pPr>
     </w:p>
     <w:p>
-      <w:r>
-        <w:rPr>
-          <w:rFonts w:hint="eastAsia"/>
-        </w:rPr>
-        <w:t>파일을읽어오는 방법</w:t>
-      </w:r>
-    </w:p>
-    <w:p>
-      <w:r>
-        <w:t>Pd.read_csv(‘\</w:t>
+      <w:proofErr w:type="spellStart"/>
+      <w:r>
+        <w:rPr>
+          <w:rFonts w:hint="eastAsia"/>
+        </w:rPr>
+        <w:t>파일을읽어오는</w:t>
+      </w:r>
+      <w:proofErr w:type="spellEnd"/>
+      <w:r>
+        <w:rPr>
+          <w:rFonts w:hint="eastAsia"/>
+        </w:rPr>
+        <w:t xml:space="preserve"> 방법</w:t>
+      </w:r>
+    </w:p>
+    <w:p>
+      <w:proofErr w:type="spellStart"/>
+      <w:proofErr w:type="gramStart"/>
+      <w:r>
+        <w:t>Pd.read</w:t>
+      </w:r>
+      <w:proofErr w:type="gramEnd"/>
+      <w:r>
+        <w:t>_csv</w:t>
+      </w:r>
+      <w:proofErr w:type="spellEnd"/>
+      <w:r>
+        <w:t>(‘\</w:t>
       </w:r>
       <w:r>
         <w:rPr>
@@ -161,6 +211,7 @@
       <w:r>
         <w:t>print(</w:t>
       </w:r>
+      <w:proofErr w:type="gramStart"/>
       <w:r>
         <w:rPr>
           <w:rFonts w:hint="eastAsia"/>
@@ -168,7 +219,11 @@
         <w:t>데이터.</w:t>
       </w:r>
       <w:r>
-        <w:t>shape)</w:t>
+        <w:t>shape</w:t>
+      </w:r>
+      <w:proofErr w:type="gramEnd"/>
+      <w:r>
+        <w:t>)</w:t>
       </w:r>
     </w:p>
     <w:p/>
@@ -190,20 +245,36 @@
       <w:r>
         <w:t>[‘</w:t>
       </w:r>
-      <w:r>
-        <w:rPr>
-          <w:rFonts w:hint="eastAsia"/>
-        </w:rPr>
-        <w:t>칼럼명1</w:t>
+      <w:proofErr w:type="spellStart"/>
+      <w:r>
+        <w:rPr>
+          <w:rFonts w:hint="eastAsia"/>
+        </w:rPr>
+        <w:t>칼럼명</w:t>
+      </w:r>
+      <w:proofErr w:type="spellEnd"/>
+      <w:r>
+        <w:rPr>
+          <w:rFonts w:hint="eastAsia"/>
+        </w:rPr>
+        <w:t>1</w:t>
       </w:r>
       <w:r>
         <w:t>’,’</w:t>
       </w:r>
-      <w:r>
-        <w:rPr>
-          <w:rFonts w:hint="eastAsia"/>
-        </w:rPr>
-        <w:t>칼럼명2</w:t>
+      <w:proofErr w:type="spellStart"/>
+      <w:r>
+        <w:rPr>
+          <w:rFonts w:hint="eastAsia"/>
+        </w:rPr>
+        <w:t>칼럼명</w:t>
+      </w:r>
+      <w:proofErr w:type="spellEnd"/>
+      <w:r>
+        <w:rPr>
+          <w:rFonts w:hint="eastAsia"/>
+        </w:rPr>
+        <w:t>2</w:t>
       </w:r>
       <w:r>
         <w:t>’,’</w:t>
@@ -234,6 +305,7 @@
       <w:r>
         <w:t>Print(</w:t>
       </w:r>
+      <w:proofErr w:type="gramStart"/>
       <w:r>
         <w:rPr>
           <w:rFonts w:hint="eastAsia"/>
@@ -241,7 +313,11 @@
         <w:t>데이터.c</w:t>
       </w:r>
       <w:r>
-        <w:t>olumns)</w:t>
+        <w:t>olumns</w:t>
+      </w:r>
+      <w:proofErr w:type="gramEnd"/>
+      <w:r>
+        <w:t>)</w:t>
       </w:r>
     </w:p>
     <w:p/>
@@ -263,6 +339,7 @@
       </w:r>
     </w:p>
     <w:p>
+      <w:proofErr w:type="gramStart"/>
       <w:r>
         <w:rPr>
           <w:rFonts w:hint="eastAsia"/>
@@ -270,13 +347,22 @@
         <w:t>데이터.</w:t>
       </w:r>
       <w:r>
-        <w:t>head()</w:t>
-      </w:r>
-    </w:p>
-    <w:p>
+        <w:t>head</w:t>
+      </w:r>
+      <w:proofErr w:type="gramEnd"/>
+      <w:r>
+        <w:t>()</w:t>
+      </w:r>
+    </w:p>
+    <w:p>
+      <w:proofErr w:type="spellStart"/>
       <w:r>
         <w:lastRenderedPageBreak/>
-        <w:t>Model.fit(</w:t>
+        <w:t>Model.fit</w:t>
+      </w:r>
+      <w:proofErr w:type="spellEnd"/>
+      <w:r>
+        <w:t>(</w:t>
       </w:r>
       <w:r>
         <w:rPr>
@@ -338,17 +424,38 @@
       </w:r>
     </w:p>
     <w:p>
-      <w:r>
-        <w:rPr>
-          <w:rFonts w:hint="eastAsia"/>
-        </w:rPr>
-        <w:t>텐서 플로우 라이브러리 사용</w:t>
-      </w:r>
-    </w:p>
-    <w:p>
-      <w:r>
-        <w:t>Import tensorflow as tf</w:t>
-      </w:r>
+      <w:proofErr w:type="spellStart"/>
+      <w:r>
+        <w:rPr>
+          <w:rFonts w:hint="eastAsia"/>
+        </w:rPr>
+        <w:t>텐서</w:t>
+      </w:r>
+      <w:proofErr w:type="spellEnd"/>
+      <w:r>
+        <w:rPr>
+          <w:rFonts w:hint="eastAsia"/>
+        </w:rPr>
+        <w:t xml:space="preserve"> 플로우 라이브러리 사용</w:t>
+      </w:r>
+    </w:p>
+    <w:p>
+      <w:r>
+        <w:t xml:space="preserve">Import </w:t>
+      </w:r>
+      <w:proofErr w:type="spellStart"/>
+      <w:r>
+        <w:t>tensorflow</w:t>
+      </w:r>
+      <w:proofErr w:type="spellEnd"/>
+      <w:r>
+        <w:t xml:space="preserve"> as </w:t>
+      </w:r>
+      <w:proofErr w:type="spellStart"/>
+      <w:r>
+        <w:t>tf</w:t>
+      </w:r>
+      <w:proofErr w:type="spellEnd"/>
     </w:p>
     <w:p>
       <w:pPr>
@@ -433,7 +540,29 @@
           <w:sz w:val="21"/>
           <w:szCs w:val="21"/>
         </w:rPr>
-        <w:t>X = tf.keras.layers.Input(</w:t>
+        <w:t>X = </w:t>
+      </w:r>
+      <w:proofErr w:type="spellStart"/>
+      <w:r>
+        <w:rPr>
+          <w:rFonts w:ascii="Consolas" w:eastAsia="굴림" w:hAnsi="Consolas" w:cs="굴림"/>
+          <w:color w:val="D4D4D4"/>
+          <w:kern w:val="0"/>
+          <w:sz w:val="21"/>
+          <w:szCs w:val="21"/>
+        </w:rPr>
+        <w:t>tf.keras.layers.Input</w:t>
+      </w:r>
+      <w:proofErr w:type="spellEnd"/>
+      <w:r>
+        <w:rPr>
+          <w:rFonts w:ascii="Consolas" w:eastAsia="굴림" w:hAnsi="Consolas" w:cs="굴림"/>
+          <w:color w:val="D4D4D4"/>
+          <w:kern w:val="0"/>
+          <w:sz w:val="21"/>
+          <w:szCs w:val="21"/>
+        </w:rPr>
+        <w:t>(</w:t>
       </w:r>
       <w:r>
         <w:rPr>
@@ -545,6 +674,7 @@
         </w:rPr>
         <w:t>, </w:t>
       </w:r>
+      <w:proofErr w:type="spellStart"/>
       <w:r>
         <w:rPr>
           <w:rFonts w:ascii="Consolas" w:eastAsia="굴림" w:hAnsi="Consolas" w:cs="굴림"/>
@@ -555,6 +685,7 @@
         </w:rPr>
         <w:t>인풋레이어를</w:t>
       </w:r>
+      <w:proofErr w:type="spellEnd"/>
       <w:r>
         <w:rPr>
           <w:rFonts w:ascii="Consolas" w:eastAsia="굴림" w:hAnsi="Consolas" w:cs="굴림"/>
@@ -601,7 +732,29 @@
           <w:sz w:val="21"/>
           <w:szCs w:val="21"/>
         </w:rPr>
-        <w:t>Y = tf.keras.layers.Dense(</w:t>
+        <w:t>Y = </w:t>
+      </w:r>
+      <w:proofErr w:type="spellStart"/>
+      <w:r>
+        <w:rPr>
+          <w:rFonts w:ascii="Consolas" w:eastAsia="굴림" w:hAnsi="Consolas" w:cs="굴림"/>
+          <w:color w:val="D4D4D4"/>
+          <w:kern w:val="0"/>
+          <w:sz w:val="21"/>
+          <w:szCs w:val="21"/>
+        </w:rPr>
+        <w:t>tf.keras.layers.Dense</w:t>
+      </w:r>
+      <w:proofErr w:type="spellEnd"/>
+      <w:r>
+        <w:rPr>
+          <w:rFonts w:ascii="Consolas" w:eastAsia="굴림" w:hAnsi="Consolas" w:cs="굴림"/>
+          <w:color w:val="D4D4D4"/>
+          <w:kern w:val="0"/>
+          <w:sz w:val="21"/>
+          <w:szCs w:val="21"/>
+        </w:rPr>
+        <w:t>(</w:t>
       </w:r>
       <w:r>
         <w:rPr>
@@ -673,6 +826,7 @@
         </w:rPr>
         <w:t>, </w:t>
       </w:r>
+      <w:proofErr w:type="spellStart"/>
       <w:r>
         <w:rPr>
           <w:rFonts w:ascii="Consolas" w:eastAsia="굴림" w:hAnsi="Consolas" w:cs="굴림"/>
@@ -683,6 +837,7 @@
         </w:rPr>
         <w:t>덴스</w:t>
       </w:r>
+      <w:proofErr w:type="spellEnd"/>
       <w:r>
         <w:rPr>
           <w:rFonts w:ascii="Consolas" w:eastAsia="굴림" w:hAnsi="Consolas" w:cs="굴림"/>
@@ -729,7 +884,51 @@
           <w:sz w:val="21"/>
           <w:szCs w:val="21"/>
         </w:rPr>
-        <w:t>model = tf.keras.models.Model(X,Y)</w:t>
+        <w:t>model = </w:t>
+      </w:r>
+      <w:proofErr w:type="spellStart"/>
+      <w:r>
+        <w:rPr>
+          <w:rFonts w:ascii="Consolas" w:eastAsia="굴림" w:hAnsi="Consolas" w:cs="굴림"/>
+          <w:color w:val="D4D4D4"/>
+          <w:kern w:val="0"/>
+          <w:sz w:val="21"/>
+          <w:szCs w:val="21"/>
+        </w:rPr>
+        <w:t>tf.keras.models.Model</w:t>
+      </w:r>
+      <w:proofErr w:type="spellEnd"/>
+      <w:r>
+        <w:rPr>
+          <w:rFonts w:ascii="Consolas" w:eastAsia="굴림" w:hAnsi="Consolas" w:cs="굴림"/>
+          <w:color w:val="D4D4D4"/>
+          <w:kern w:val="0"/>
+          <w:sz w:val="21"/>
+          <w:szCs w:val="21"/>
+        </w:rPr>
+        <w:t>(</w:t>
+      </w:r>
+      <w:proofErr w:type="gramStart"/>
+      <w:r>
+        <w:rPr>
+          <w:rFonts w:ascii="Consolas" w:eastAsia="굴림" w:hAnsi="Consolas" w:cs="굴림"/>
+          <w:color w:val="D4D4D4"/>
+          <w:kern w:val="0"/>
+          <w:sz w:val="21"/>
+          <w:szCs w:val="21"/>
+        </w:rPr>
+        <w:t>X,Y</w:t>
+      </w:r>
+      <w:proofErr w:type="gramEnd"/>
+      <w:r>
+        <w:rPr>
+          <w:rFonts w:ascii="Consolas" w:eastAsia="굴림" w:hAnsi="Consolas" w:cs="굴림"/>
+          <w:color w:val="D4D4D4"/>
+          <w:kern w:val="0"/>
+          <w:sz w:val="21"/>
+          <w:szCs w:val="21"/>
+        </w:rPr>
+        <w:t>)</w:t>
       </w:r>
       <w:r>
         <w:rPr>
@@ -849,15 +1048,29 @@
           <w:szCs w:val="21"/>
         </w:rPr>
       </w:pPr>
-      <w:r>
-        <w:rPr>
-          <w:rFonts w:ascii="Consolas" w:eastAsia="굴림" w:hAnsi="Consolas" w:cs="굴림"/>
-          <w:color w:val="D4D4D4"/>
-          <w:kern w:val="0"/>
-          <w:sz w:val="21"/>
-          <w:szCs w:val="21"/>
-        </w:rPr>
-        <w:t>model.compile(</w:t>
+      <w:proofErr w:type="spellStart"/>
+      <w:proofErr w:type="gramStart"/>
+      <w:r>
+        <w:rPr>
+          <w:rFonts w:ascii="Consolas" w:eastAsia="굴림" w:hAnsi="Consolas" w:cs="굴림"/>
+          <w:color w:val="D4D4D4"/>
+          <w:kern w:val="0"/>
+          <w:sz w:val="21"/>
+          <w:szCs w:val="21"/>
+        </w:rPr>
+        <w:t>model.compile</w:t>
+      </w:r>
+      <w:proofErr w:type="spellEnd"/>
+      <w:proofErr w:type="gramEnd"/>
+      <w:r>
+        <w:rPr>
+          <w:rFonts w:ascii="Consolas" w:eastAsia="굴림" w:hAnsi="Consolas" w:cs="굴림"/>
+          <w:color w:val="D4D4D4"/>
+          <w:kern w:val="0"/>
+          <w:sz w:val="21"/>
+          <w:szCs w:val="21"/>
+        </w:rPr>
+        <w:t>(</w:t>
       </w:r>
       <w:r>
         <w:rPr>
@@ -887,7 +1100,29 @@
           <w:sz w:val="21"/>
           <w:szCs w:val="21"/>
         </w:rPr>
-        <w:t>'mse'</w:t>
+        <w:t>'</w:t>
+      </w:r>
+      <w:proofErr w:type="spellStart"/>
+      <w:r>
+        <w:rPr>
+          <w:rFonts w:ascii="Consolas" w:eastAsia="굴림" w:hAnsi="Consolas" w:cs="굴림"/>
+          <w:color w:val="CE9178"/>
+          <w:kern w:val="0"/>
+          <w:sz w:val="21"/>
+          <w:szCs w:val="21"/>
+        </w:rPr>
+        <w:t>mse</w:t>
+      </w:r>
+      <w:proofErr w:type="spellEnd"/>
+      <w:r>
+        <w:rPr>
+          <w:rFonts w:ascii="Consolas" w:eastAsia="굴림" w:hAnsi="Consolas" w:cs="굴림"/>
+          <w:color w:val="CE9178"/>
+          <w:kern w:val="0"/>
+          <w:sz w:val="21"/>
+          <w:szCs w:val="21"/>
+        </w:rPr>
+        <w:t>'</w:t>
       </w:r>
       <w:r>
         <w:rPr>
@@ -1073,16 +1308,29 @@
           <w:szCs w:val="21"/>
         </w:rPr>
       </w:pPr>
-      <w:r>
-        <w:rPr>
-          <w:rFonts w:ascii="Consolas" w:eastAsia="굴림" w:hAnsi="Consolas" w:cs="굴림"/>
-          <w:color w:val="D4D4D4"/>
-          <w:kern w:val="0"/>
-          <w:sz w:val="21"/>
-          <w:szCs w:val="21"/>
-        </w:rPr>
-        <w:t>model.fit(</w:t>
-      </w:r>
+      <w:proofErr w:type="spellStart"/>
+      <w:r>
+        <w:rPr>
+          <w:rFonts w:ascii="Consolas" w:eastAsia="굴림" w:hAnsi="Consolas" w:cs="굴림"/>
+          <w:color w:val="D4D4D4"/>
+          <w:kern w:val="0"/>
+          <w:sz w:val="21"/>
+          <w:szCs w:val="21"/>
+        </w:rPr>
+        <w:t>model.fit</w:t>
+      </w:r>
+      <w:proofErr w:type="spellEnd"/>
+      <w:r>
+        <w:rPr>
+          <w:rFonts w:ascii="Consolas" w:eastAsia="굴림" w:hAnsi="Consolas" w:cs="굴림"/>
+          <w:color w:val="D4D4D4"/>
+          <w:kern w:val="0"/>
+          <w:sz w:val="21"/>
+          <w:szCs w:val="21"/>
+        </w:rPr>
+        <w:t>(</w:t>
+      </w:r>
+      <w:proofErr w:type="gramStart"/>
       <w:r>
         <w:rPr>
           <w:rFonts w:ascii="Consolas" w:eastAsia="굴림" w:hAnsi="Consolas" w:cs="굴림"/>
@@ -1113,6 +1361,7 @@
         </w:rPr>
         <w:t>종속</w:t>
       </w:r>
+      <w:proofErr w:type="gramEnd"/>
       <w:r>
         <w:rPr>
           <w:rFonts w:ascii="Consolas" w:eastAsia="굴림" w:hAnsi="Consolas" w:cs="굴림"/>
@@ -1357,15 +1606,29 @@
           <w:szCs w:val="21"/>
         </w:rPr>
       </w:pPr>
-      <w:r>
-        <w:rPr>
-          <w:rFonts w:ascii="Consolas" w:eastAsia="굴림" w:hAnsi="Consolas" w:cs="굴림"/>
-          <w:color w:val="D4D4D4"/>
-          <w:kern w:val="0"/>
-          <w:sz w:val="21"/>
-          <w:szCs w:val="21"/>
-        </w:rPr>
-        <w:t>model.predict(</w:t>
+      <w:proofErr w:type="spellStart"/>
+      <w:proofErr w:type="gramStart"/>
+      <w:r>
+        <w:rPr>
+          <w:rFonts w:ascii="Consolas" w:eastAsia="굴림" w:hAnsi="Consolas" w:cs="굴림"/>
+          <w:color w:val="D4D4D4"/>
+          <w:kern w:val="0"/>
+          <w:sz w:val="21"/>
+          <w:szCs w:val="21"/>
+        </w:rPr>
+        <w:t>model.predict</w:t>
+      </w:r>
+      <w:proofErr w:type="spellEnd"/>
+      <w:proofErr w:type="gramEnd"/>
+      <w:r>
+        <w:rPr>
+          <w:rFonts w:ascii="Consolas" w:eastAsia="굴림" w:hAnsi="Consolas" w:cs="굴림"/>
+          <w:color w:val="D4D4D4"/>
+          <w:kern w:val="0"/>
+          <w:sz w:val="21"/>
+          <w:szCs w:val="21"/>
+        </w:rPr>
+        <w:t>(</w:t>
       </w:r>
       <w:r>
         <w:rPr>
@@ -1605,15 +1868,29 @@
           <w:szCs w:val="21"/>
         </w:rPr>
       </w:pPr>
-      <w:r>
-        <w:rPr>
-          <w:rFonts w:ascii="Consolas" w:eastAsia="굴림" w:hAnsi="Consolas" w:cs="굴림"/>
-          <w:color w:val="D4D4D4"/>
-          <w:kern w:val="0"/>
-          <w:sz w:val="21"/>
-          <w:szCs w:val="21"/>
-        </w:rPr>
-        <w:t>model.predict([[</w:t>
+      <w:proofErr w:type="spellStart"/>
+      <w:proofErr w:type="gramStart"/>
+      <w:r>
+        <w:rPr>
+          <w:rFonts w:ascii="Consolas" w:eastAsia="굴림" w:hAnsi="Consolas" w:cs="굴림"/>
+          <w:color w:val="D4D4D4"/>
+          <w:kern w:val="0"/>
+          <w:sz w:val="21"/>
+          <w:szCs w:val="21"/>
+        </w:rPr>
+        <w:t>model.predict</w:t>
+      </w:r>
+      <w:proofErr w:type="spellEnd"/>
+      <w:proofErr w:type="gramEnd"/>
+      <w:r>
+        <w:rPr>
+          <w:rFonts w:ascii="Consolas" w:eastAsia="굴림" w:hAnsi="Consolas" w:cs="굴림"/>
+          <w:color w:val="D4D4D4"/>
+          <w:kern w:val="0"/>
+          <w:sz w:val="21"/>
+          <w:szCs w:val="21"/>
+        </w:rPr>
+        <w:t>([[</w:t>
       </w:r>
       <w:r>
         <w:rPr>
@@ -1646,12 +1923,26 @@
       </w:r>
     </w:p>
     <w:p>
-      <w:r>
-        <w:t>Model.get_weight()</w:t>
+      <w:proofErr w:type="spellStart"/>
+      <w:r>
+        <w:t>Model.get_</w:t>
+      </w:r>
+      <w:proofErr w:type="gramStart"/>
+      <w:r>
+        <w:t>weight</w:t>
+      </w:r>
+      <w:proofErr w:type="spellEnd"/>
+      <w:r>
+        <w:t>(</w:t>
+      </w:r>
+      <w:proofErr w:type="gramEnd"/>
+      <w:r>
+        <w:t>)</w:t>
       </w:r>
     </w:p>
     <w:p/>
     <w:p>
+      <w:proofErr w:type="gramStart"/>
       <w:r>
         <w:rPr>
           <w:rFonts w:hint="eastAsia"/>
@@ -1665,7 +1956,14 @@
         <w:rPr>
           <w:rFonts w:hint="eastAsia"/>
         </w:rPr>
-        <w:t>는 입력</w:t>
+        <w:t>는</w:t>
+      </w:r>
+      <w:proofErr w:type="gramEnd"/>
+      <w:r>
+        <w:rPr>
+          <w:rFonts w:hint="eastAsia"/>
+        </w:rPr>
+        <w:t xml:space="preserve"> 입력</w:t>
       </w:r>
     </w:p>
     <w:p>
@@ -1674,6 +1972,7 @@
           <w:bottom w:val="single" w:sz="6" w:space="1" w:color="auto"/>
         </w:pBdr>
       </w:pPr>
+      <w:proofErr w:type="gramStart"/>
       <w:r>
         <w:rPr>
           <w:rFonts w:hint="eastAsia"/>
@@ -1687,20 +1986,41 @@
         <w:rPr>
           <w:rFonts w:hint="eastAsia"/>
         </w:rPr>
-        <w:t>는 출력</w:t>
-      </w:r>
-    </w:p>
-    <w:p>
-      <w:pPr>
-        <w:tabs>
-          <w:tab w:val="left" w:pos="1976"/>
-        </w:tabs>
-      </w:pPr>
-      <w:r>
-        <w:rPr>
-          <w:rFonts w:hint="eastAsia"/>
-        </w:rPr>
-        <w:t>아이리스 예제의 경우 품종 데이터가 문자형인 범주형 데이터로 기존의 회귀알고리즘이 아닌 분류 알고리즘을 사용해야 한다.</w:t>
+        <w:t>는</w:t>
+      </w:r>
+      <w:proofErr w:type="gramEnd"/>
+      <w:r>
+        <w:rPr>
+          <w:rFonts w:hint="eastAsia"/>
+        </w:rPr>
+        <w:t xml:space="preserve"> 출력</w:t>
+      </w:r>
+    </w:p>
+    <w:p>
+      <w:pPr>
+        <w:tabs>
+          <w:tab w:val="left" w:pos="1976"/>
+        </w:tabs>
+      </w:pPr>
+      <w:r>
+        <w:rPr>
+          <w:rFonts w:hint="eastAsia"/>
+        </w:rPr>
+        <w:t xml:space="preserve">아이리스 예제의 경우 품종 데이터가 </w:t>
+      </w:r>
+      <w:proofErr w:type="spellStart"/>
+      <w:r>
+        <w:rPr>
+          <w:rFonts w:hint="eastAsia"/>
+        </w:rPr>
+        <w:t>문자형인</w:t>
+      </w:r>
+      <w:proofErr w:type="spellEnd"/>
+      <w:r>
+        <w:rPr>
+          <w:rFonts w:hint="eastAsia"/>
+        </w:rPr>
+        <w:t xml:space="preserve"> 범주형 데이터로 기존의 회귀알고리즘이 아닌 분류 알고리즘을 사용해야 한다.</w:t>
       </w:r>
     </w:p>
     <w:p>
@@ -1783,7 +2103,21 @@
         <w:rPr>
           <w:rFonts w:hint="eastAsia"/>
         </w:rPr>
-        <w:t>이를 원핫인코딩이라고 한다.</w:t>
+        <w:t xml:space="preserve">이를 </w:t>
+      </w:r>
+      <w:proofErr w:type="spellStart"/>
+      <w:r>
+        <w:rPr>
+          <w:rFonts w:hint="eastAsia"/>
+        </w:rPr>
+        <w:t>원핫인코딩이라고</w:t>
+      </w:r>
+      <w:proofErr w:type="spellEnd"/>
+      <w:r>
+        <w:rPr>
+          <w:rFonts w:hint="eastAsia"/>
+        </w:rPr>
+        <w:t xml:space="preserve"> 한다.</w:t>
       </w:r>
     </w:p>
     <w:p>
@@ -1812,7 +2146,15 @@
         <w:t xml:space="preserve">아이리스 </w:t>
       </w:r>
       <w:r>
-        <w:t>= pd.get_dumies(</w:t>
+        <w:t xml:space="preserve">= </w:t>
+      </w:r>
+      <w:proofErr w:type="spellStart"/>
+      <w:r>
+        <w:t>pd.get_dumies</w:t>
+      </w:r>
+      <w:proofErr w:type="spellEnd"/>
+      <w:r>
+        <w:t>(</w:t>
       </w:r>
       <w:r>
         <w:rPr>
@@ -1856,31 +2198,58 @@
         <w:rPr>
           <w:rFonts w:hint="eastAsia"/>
         </w:rPr>
-        <w:t>설정의 인자값이 바뀌는 것이다.</w:t>
-      </w:r>
-    </w:p>
-    <w:p>
-      <w:pPr>
-        <w:tabs>
-          <w:tab w:val="left" w:pos="1976"/>
-        </w:tabs>
-      </w:pPr>
-    </w:p>
-    <w:p>
-      <w:pPr>
-        <w:tabs>
-          <w:tab w:val="left" w:pos="1976"/>
-        </w:tabs>
-      </w:pPr>
-      <w:r>
-        <w:t xml:space="preserve">Softmax 0%~100% </w:t>
-      </w:r>
-      <w:r>
-        <w:rPr>
-          <w:rFonts w:hint="eastAsia"/>
-        </w:rPr>
-        <w:t>로 비율로 예측시켜줌</w:t>
-      </w:r>
+        <w:t xml:space="preserve">설정의 </w:t>
+      </w:r>
+      <w:proofErr w:type="spellStart"/>
+      <w:r>
+        <w:rPr>
+          <w:rFonts w:hint="eastAsia"/>
+        </w:rPr>
+        <w:t>인자값이</w:t>
+      </w:r>
+      <w:proofErr w:type="spellEnd"/>
+      <w:r>
+        <w:rPr>
+          <w:rFonts w:hint="eastAsia"/>
+        </w:rPr>
+        <w:t xml:space="preserve"> 바뀌는 것이다.</w:t>
+      </w:r>
+    </w:p>
+    <w:p>
+      <w:pPr>
+        <w:tabs>
+          <w:tab w:val="left" w:pos="1976"/>
+        </w:tabs>
+      </w:pPr>
+    </w:p>
+    <w:p>
+      <w:pPr>
+        <w:tabs>
+          <w:tab w:val="left" w:pos="1976"/>
+        </w:tabs>
+      </w:pPr>
+      <w:proofErr w:type="spellStart"/>
+      <w:r>
+        <w:t>Softmax</w:t>
+      </w:r>
+      <w:proofErr w:type="spellEnd"/>
+      <w:r>
+        <w:t xml:space="preserve"> 0%~100% </w:t>
+      </w:r>
+      <w:r>
+        <w:rPr>
+          <w:rFonts w:hint="eastAsia"/>
+        </w:rPr>
+        <w:t xml:space="preserve">로 비율로 </w:t>
+      </w:r>
+      <w:proofErr w:type="spellStart"/>
+      <w:r>
+        <w:rPr>
+          <w:rFonts w:hint="eastAsia"/>
+        </w:rPr>
+        <w:t>예측시켜줌</w:t>
+      </w:r>
+      <w:proofErr w:type="spellEnd"/>
     </w:p>
     <w:p>
       <w:pPr>
@@ -1894,9 +2263,11 @@
         </w:rPr>
         <w:t xml:space="preserve">값을 </w:t>
       </w:r>
+      <w:proofErr w:type="spellStart"/>
       <w:r>
         <w:t>softmax</w:t>
       </w:r>
+      <w:proofErr w:type="spellEnd"/>
       <w:r>
         <w:rPr>
           <w:rFonts w:hint="eastAsia"/>
@@ -1954,7 +2325,28 @@
         </w:rPr>
       </w:pPr>
       <w:r>
-        <w:t>Y = tf.keras.layer.Dense(3,activation=’softmax’)(X)</w:t>
+        <w:t xml:space="preserve">Y = </w:t>
+      </w:r>
+      <w:proofErr w:type="spellStart"/>
+      <w:proofErr w:type="gramStart"/>
+      <w:r>
+        <w:t>tf.keras</w:t>
+      </w:r>
+      <w:proofErr w:type="gramEnd"/>
+      <w:r>
+        <w:t>.layer.Dense</w:t>
+      </w:r>
+      <w:proofErr w:type="spellEnd"/>
+      <w:r>
+        <w:t>(3,activation=’</w:t>
+      </w:r>
+      <w:proofErr w:type="spellStart"/>
+      <w:r>
+        <w:t>softmax</w:t>
+      </w:r>
+      <w:proofErr w:type="spellEnd"/>
+      <w:r>
+        <w:t>’)(X)</w:t>
       </w:r>
     </w:p>
     <w:p>
@@ -1980,7 +2372,15 @@
         <w:t xml:space="preserve">회귀에 사용하는 </w:t>
       </w:r>
       <w:r>
-        <w:t>loss = ‘mse’</w:t>
+        <w:t>loss = ‘</w:t>
+      </w:r>
+      <w:proofErr w:type="spellStart"/>
+      <w:r>
+        <w:t>mse</w:t>
+      </w:r>
+      <w:proofErr w:type="spellEnd"/>
+      <w:r>
+        <w:t>’</w:t>
       </w:r>
     </w:p>
     <w:p>
@@ -2007,6 +2407,7 @@
       <w:r>
         <w:t>= ‘</w:t>
       </w:r>
+      <w:proofErr w:type="spellStart"/>
       <w:r>
         <w:rPr>
           <w:rFonts w:hint="eastAsia"/>
@@ -2014,17 +2415,26 @@
         <w:t>c</w:t>
       </w:r>
       <w:r>
-        <w:t>ategorical_crossentropy’</w:t>
-      </w:r>
-    </w:p>
-    <w:p>
-      <w:pPr>
-        <w:tabs>
-          <w:tab w:val="left" w:pos="1976"/>
-        </w:tabs>
-      </w:pPr>
-      <w:r>
-        <w:t>Model.compile(loss</w:t>
+        <w:t>ategorical_crossentropy</w:t>
+      </w:r>
+      <w:proofErr w:type="spellEnd"/>
+      <w:r>
+        <w:t>’</w:t>
+      </w:r>
+    </w:p>
+    <w:p>
+      <w:pPr>
+        <w:tabs>
+          <w:tab w:val="left" w:pos="1976"/>
+        </w:tabs>
+      </w:pPr>
+      <w:proofErr w:type="spellStart"/>
+      <w:r>
+        <w:t>Model.compile</w:t>
+      </w:r>
+      <w:proofErr w:type="spellEnd"/>
+      <w:r>
+        <w:t>(loss</w:t>
       </w:r>
       <w:r>
         <w:rPr>
@@ -2042,7 +2452,16 @@
         <w:t>c</w:t>
       </w:r>
       <w:r>
-        <w:t>ategorical_crossentropy’</w:t>
+        <w:t>ategorical_</w:t>
+      </w:r>
+      <w:proofErr w:type="spellStart"/>
+      <w:r>
+        <w:t>crossentropy</w:t>
+      </w:r>
+      <w:proofErr w:type="spellEnd"/>
+      <w:proofErr w:type="gramStart"/>
+      <w:r>
+        <w:t>’</w:t>
       </w:r>
       <w:r>
         <w:rPr>
@@ -2051,7 +2470,11 @@
         <w:t>,</w:t>
       </w:r>
       <w:r>
-        <w:t>metrics=’accuracy’)</w:t>
+        <w:t>metrics</w:t>
+      </w:r>
+      <w:proofErr w:type="gramEnd"/>
+      <w:r>
+        <w:t>=’accuracy’)</w:t>
       </w:r>
     </w:p>
     <w:p>
@@ -2076,7 +2499,21 @@
         <w:rPr>
           <w:rFonts w:hint="eastAsia"/>
         </w:rPr>
-        <w:t>이면 다맞는 것</w:t>
+        <w:t xml:space="preserve">이면 </w:t>
+      </w:r>
+      <w:proofErr w:type="spellStart"/>
+      <w:r>
+        <w:rPr>
+          <w:rFonts w:hint="eastAsia"/>
+        </w:rPr>
+        <w:t>다맞는</w:t>
+      </w:r>
+      <w:proofErr w:type="spellEnd"/>
+      <w:r>
+        <w:rPr>
+          <w:rFonts w:hint="eastAsia"/>
+        </w:rPr>
+        <w:t xml:space="preserve"> 것</w:t>
       </w:r>
     </w:p>
     <w:p>
@@ -2095,12 +2532,14 @@
           <w:tab w:val="left" w:pos="1976"/>
         </w:tabs>
       </w:pPr>
+      <w:proofErr w:type="spellStart"/>
       <w:r>
         <w:rPr>
           <w:rFonts w:hint="eastAsia"/>
         </w:rPr>
         <w:t>히든레이어</w:t>
       </w:r>
+      <w:proofErr w:type="spellEnd"/>
     </w:p>
     <w:p>
       <w:pPr>
@@ -2111,11 +2550,19 @@
       <w:r>
         <w:t xml:space="preserve">X </w:t>
       </w:r>
-      <w:r>
-        <w:rPr>
-          <w:rFonts w:hint="eastAsia"/>
-        </w:rPr>
-        <w:t xml:space="preserve">인풋레이어 와 </w:t>
+      <w:proofErr w:type="spellStart"/>
+      <w:r>
+        <w:rPr>
+          <w:rFonts w:hint="eastAsia"/>
+        </w:rPr>
+        <w:t>인풋레이어</w:t>
+      </w:r>
+      <w:proofErr w:type="spellEnd"/>
+      <w:r>
+        <w:rPr>
+          <w:rFonts w:hint="eastAsia"/>
+        </w:rPr>
+        <w:t xml:space="preserve"> 와 </w:t>
       </w:r>
       <w:r>
         <w:t xml:space="preserve">y </w:t>
@@ -2124,37 +2571,104 @@
         <w:rPr>
           <w:rFonts w:hint="eastAsia"/>
         </w:rPr>
-        <w:t>아웃풋 레이어 사이에 추가되는 것을 히든레이어 라고 부른다</w:t>
-      </w:r>
-    </w:p>
-    <w:p>
-      <w:pPr>
-        <w:tabs>
-          <w:tab w:val="left" w:pos="1976"/>
-        </w:tabs>
-      </w:pPr>
-      <w:r>
-        <w:t>X = tf.keras.layers.Input(shape=[13])</w:t>
-      </w:r>
-    </w:p>
-    <w:p>
-      <w:pPr>
-        <w:tabs>
-          <w:tab w:val="left" w:pos="1976"/>
-        </w:tabs>
-      </w:pPr>
-      <w:r>
-        <w:t>H = tf.keras.layers.Dense(10, activation='swish')(X)</w:t>
-      </w:r>
-    </w:p>
-    <w:p>
-      <w:pPr>
-        <w:tabs>
-          <w:tab w:val="left" w:pos="1976"/>
-        </w:tabs>
-      </w:pPr>
-      <w:r>
-        <w:t>Y = tf.keras.layers.Dense(1)(H)</w:t>
+        <w:t xml:space="preserve">아웃풋 레이어 사이에 추가되는 것을 </w:t>
+      </w:r>
+      <w:proofErr w:type="spellStart"/>
+      <w:r>
+        <w:rPr>
+          <w:rFonts w:hint="eastAsia"/>
+        </w:rPr>
+        <w:t>히든레이어</w:t>
+      </w:r>
+      <w:proofErr w:type="spellEnd"/>
+      <w:r>
+        <w:rPr>
+          <w:rFonts w:hint="eastAsia"/>
+        </w:rPr>
+        <w:t xml:space="preserve"> </w:t>
+      </w:r>
+      <w:proofErr w:type="spellStart"/>
+      <w:r>
+        <w:rPr>
+          <w:rFonts w:hint="eastAsia"/>
+        </w:rPr>
+        <w:t>라고</w:t>
+      </w:r>
+      <w:proofErr w:type="spellEnd"/>
+      <w:r>
+        <w:rPr>
+          <w:rFonts w:hint="eastAsia"/>
+        </w:rPr>
+        <w:t xml:space="preserve"> 부른다</w:t>
+      </w:r>
+    </w:p>
+    <w:p>
+      <w:pPr>
+        <w:tabs>
+          <w:tab w:val="left" w:pos="1976"/>
+        </w:tabs>
+      </w:pPr>
+      <w:r>
+        <w:t xml:space="preserve">X = </w:t>
+      </w:r>
+      <w:proofErr w:type="spellStart"/>
+      <w:proofErr w:type="gramStart"/>
+      <w:r>
+        <w:t>tf.keras</w:t>
+      </w:r>
+      <w:proofErr w:type="gramEnd"/>
+      <w:r>
+        <w:t>.layers.Input</w:t>
+      </w:r>
+      <w:proofErr w:type="spellEnd"/>
+      <w:r>
+        <w:t>(shape=[13])</w:t>
+      </w:r>
+    </w:p>
+    <w:p>
+      <w:pPr>
+        <w:tabs>
+          <w:tab w:val="left" w:pos="1976"/>
+        </w:tabs>
+      </w:pPr>
+      <w:r>
+        <w:t xml:space="preserve">H = </w:t>
+      </w:r>
+      <w:proofErr w:type="spellStart"/>
+      <w:proofErr w:type="gramStart"/>
+      <w:r>
+        <w:t>tf.keras</w:t>
+      </w:r>
+      <w:proofErr w:type="gramEnd"/>
+      <w:r>
+        <w:t>.layers.Dense</w:t>
+      </w:r>
+      <w:proofErr w:type="spellEnd"/>
+      <w:r>
+        <w:t>(10, activation='swish')(X)</w:t>
+      </w:r>
+    </w:p>
+    <w:p>
+      <w:pPr>
+        <w:tabs>
+          <w:tab w:val="left" w:pos="1976"/>
+        </w:tabs>
+      </w:pPr>
+      <w:r>
+        <w:t xml:space="preserve">Y = </w:t>
+      </w:r>
+      <w:proofErr w:type="spellStart"/>
+      <w:proofErr w:type="gramStart"/>
+      <w:r>
+        <w:t>tf.keras</w:t>
+      </w:r>
+      <w:proofErr w:type="gramEnd"/>
+      <w:r>
+        <w:t>.layers.Dense</w:t>
+      </w:r>
+      <w:proofErr w:type="spellEnd"/>
+      <w:r>
+        <w:t>(1)(H)</w:t>
       </w:r>
     </w:p>
     <w:p>
@@ -2192,33 +2706,66 @@
       </w:pPr>
       <w:r>
         <w:lastRenderedPageBreak/>
-        <w:t>X = tf.keras.layers.Input(shape=[13])</w:t>
-      </w:r>
-    </w:p>
-    <w:p>
-      <w:pPr>
-        <w:tabs>
-          <w:tab w:val="left" w:pos="1976"/>
-        </w:tabs>
-      </w:pPr>
-      <w:r>
-        <w:t>H = tf.keras.layers.Dense(10, activation='swish')(X)</w:t>
-      </w:r>
-    </w:p>
-    <w:p>
-      <w:pPr>
-        <w:tabs>
-          <w:tab w:val="left" w:pos="1976"/>
-        </w:tabs>
-      </w:pPr>
-      <w:r>
-        <w:t>H = tf.keras.layers.Dense(</w:t>
-      </w:r>
-      <w:r>
-        <w:t>5</w:t>
-      </w:r>
-      <w:r>
-        <w:t>, activation='swish')(</w:t>
+        <w:t xml:space="preserve">X = </w:t>
+      </w:r>
+      <w:proofErr w:type="spellStart"/>
+      <w:proofErr w:type="gramStart"/>
+      <w:r>
+        <w:t>tf.keras</w:t>
+      </w:r>
+      <w:proofErr w:type="gramEnd"/>
+      <w:r>
+        <w:t>.layers.Input</w:t>
+      </w:r>
+      <w:proofErr w:type="spellEnd"/>
+      <w:r>
+        <w:t>(shape=[13])</w:t>
+      </w:r>
+    </w:p>
+    <w:p>
+      <w:pPr>
+        <w:tabs>
+          <w:tab w:val="left" w:pos="1976"/>
+        </w:tabs>
+      </w:pPr>
+      <w:r>
+        <w:t xml:space="preserve">H = </w:t>
+      </w:r>
+      <w:proofErr w:type="spellStart"/>
+      <w:proofErr w:type="gramStart"/>
+      <w:r>
+        <w:t>tf.keras</w:t>
+      </w:r>
+      <w:proofErr w:type="gramEnd"/>
+      <w:r>
+        <w:t>.layers.Dense</w:t>
+      </w:r>
+      <w:proofErr w:type="spellEnd"/>
+      <w:r>
+        <w:t>(10, activation='swish')(X)</w:t>
+      </w:r>
+    </w:p>
+    <w:p>
+      <w:pPr>
+        <w:tabs>
+          <w:tab w:val="left" w:pos="1976"/>
+        </w:tabs>
+      </w:pPr>
+      <w:r>
+        <w:t xml:space="preserve">H = </w:t>
+      </w:r>
+      <w:proofErr w:type="spellStart"/>
+      <w:proofErr w:type="gramStart"/>
+      <w:r>
+        <w:t>tf.keras</w:t>
+      </w:r>
+      <w:proofErr w:type="gramEnd"/>
+      <w:r>
+        <w:t>.layers.Dense</w:t>
+      </w:r>
+      <w:proofErr w:type="spellEnd"/>
+      <w:r>
+        <w:t>(5, activation='swish')(</w:t>
       </w:r>
       <w:r>
         <w:rPr>
@@ -2237,13 +2784,20 @@
         </w:tabs>
       </w:pPr>
       <w:r>
-        <w:t>H = tf.keras.layers.Dense(</w:t>
-      </w:r>
-      <w:r>
-        <w:t>3</w:t>
-      </w:r>
-      <w:r>
-        <w:t>, activation='swish')(</w:t>
+        <w:t xml:space="preserve">H = </w:t>
+      </w:r>
+      <w:proofErr w:type="spellStart"/>
+      <w:proofErr w:type="gramStart"/>
+      <w:r>
+        <w:t>tf.keras</w:t>
+      </w:r>
+      <w:proofErr w:type="gramEnd"/>
+      <w:r>
+        <w:t>.layers.Dense</w:t>
+      </w:r>
+      <w:proofErr w:type="spellEnd"/>
+      <w:r>
+        <w:t>(3, activation='swish')(</w:t>
       </w:r>
       <w:r>
         <w:rPr>
@@ -2265,13 +2819,20 @@
         </w:rPr>
       </w:pPr>
       <w:r>
-        <w:t>H = tf.keras.layers.Dense(</w:t>
-      </w:r>
-      <w:r>
-        <w:t>3</w:t>
-      </w:r>
-      <w:r>
-        <w:t>, activation='swish')(</w:t>
+        <w:t xml:space="preserve">H = </w:t>
+      </w:r>
+      <w:proofErr w:type="spellStart"/>
+      <w:proofErr w:type="gramStart"/>
+      <w:r>
+        <w:t>tf.keras</w:t>
+      </w:r>
+      <w:proofErr w:type="gramEnd"/>
+      <w:r>
+        <w:t>.layers.Dense</w:t>
+      </w:r>
+      <w:proofErr w:type="spellEnd"/>
+      <w:r>
+        <w:t>(3, activation='swish')(</w:t>
       </w:r>
       <w:r>
         <w:rPr>
@@ -2290,7 +2851,20 @@
         </w:tabs>
       </w:pPr>
       <w:r>
-        <w:t>Y = tf.keras.layers.Dense(1)(H)</w:t>
+        <w:t xml:space="preserve">Y = </w:t>
+      </w:r>
+      <w:proofErr w:type="spellStart"/>
+      <w:proofErr w:type="gramStart"/>
+      <w:r>
+        <w:t>tf.keras</w:t>
+      </w:r>
+      <w:proofErr w:type="gramEnd"/>
+      <w:r>
+        <w:t>.layers.Dense</w:t>
+      </w:r>
+      <w:proofErr w:type="spellEnd"/>
+      <w:r>
+        <w:t>(1)(H)</w:t>
       </w:r>
     </w:p>
     <w:p>
@@ -2367,6 +2941,7 @@
         </w:rPr>
         <w:t> </w:t>
       </w:r>
+      <w:proofErr w:type="spellStart"/>
       <w:r>
         <w:rPr>
           <w:rFonts w:ascii="Consolas" w:eastAsia="굴림" w:hAnsi="Consolas" w:cs="굴림"/>
@@ -2377,6 +2952,7 @@
         </w:rPr>
         <w:t>히든레이어</w:t>
       </w:r>
+      <w:proofErr w:type="spellEnd"/>
       <w:r>
         <w:rPr>
           <w:rFonts w:ascii="Consolas" w:eastAsia="굴림" w:hAnsi="Consolas" w:cs="굴림"/>
@@ -2387,6 +2963,7 @@
         </w:rPr>
         <w:t> </w:t>
       </w:r>
+      <w:proofErr w:type="spellStart"/>
       <w:r>
         <w:rPr>
           <w:rFonts w:ascii="Consolas" w:eastAsia="굴림" w:hAnsi="Consolas" w:cs="굴림"/>
@@ -2397,6 +2974,7 @@
         </w:rPr>
         <w:t>됬는지</w:t>
       </w:r>
+      <w:proofErr w:type="spellEnd"/>
       <w:r>
         <w:rPr>
           <w:rFonts w:ascii="Consolas" w:eastAsia="굴림" w:hAnsi="Consolas" w:cs="굴림"/>
@@ -2435,15 +3013,29 @@
           <w:szCs w:val="21"/>
         </w:rPr>
       </w:pPr>
-      <w:r>
-        <w:rPr>
-          <w:rFonts w:ascii="Consolas" w:eastAsia="굴림" w:hAnsi="Consolas" w:cs="굴림"/>
-          <w:color w:val="D4D4D4"/>
-          <w:kern w:val="0"/>
-          <w:sz w:val="21"/>
-          <w:szCs w:val="21"/>
-        </w:rPr>
-        <w:t>model.summary()</w:t>
+      <w:proofErr w:type="spellStart"/>
+      <w:proofErr w:type="gramStart"/>
+      <w:r>
+        <w:rPr>
+          <w:rFonts w:ascii="Consolas" w:eastAsia="굴림" w:hAnsi="Consolas" w:cs="굴림"/>
+          <w:color w:val="D4D4D4"/>
+          <w:kern w:val="0"/>
+          <w:sz w:val="21"/>
+          <w:szCs w:val="21"/>
+        </w:rPr>
+        <w:t>model.summary</w:t>
+      </w:r>
+      <w:proofErr w:type="spellEnd"/>
+      <w:proofErr w:type="gramEnd"/>
+      <w:r>
+        <w:rPr>
+          <w:rFonts w:ascii="Consolas" w:eastAsia="굴림" w:hAnsi="Consolas" w:cs="굴림"/>
+          <w:color w:val="D4D4D4"/>
+          <w:kern w:val="0"/>
+          <w:sz w:val="21"/>
+          <w:szCs w:val="21"/>
+        </w:rPr>
+        <w:t>()</w:t>
       </w:r>
     </w:p>
     <w:p>
@@ -2480,14 +3072,21 @@
       <w:r>
         <w:t>rint(</w:t>
       </w:r>
+      <w:proofErr w:type="gramStart"/>
       <w:r>
         <w:rPr>
           <w:rFonts w:hint="eastAsia"/>
         </w:rPr>
         <w:t>아이리스.</w:t>
       </w:r>
-      <w:r>
-        <w:t xml:space="preserve">dtypes) </w:t>
+      <w:proofErr w:type="spellStart"/>
+      <w:r>
+        <w:t>dtypes</w:t>
+      </w:r>
+      <w:proofErr w:type="spellEnd"/>
+      <w:proofErr w:type="gramEnd"/>
+      <w:r>
+        <w:t xml:space="preserve">) </w:t>
       </w:r>
       <w:r>
         <w:rPr>
@@ -2495,14 +3094,30 @@
         </w:rPr>
         <w:t xml:space="preserve">하면 각 </w:t>
       </w:r>
+      <w:proofErr w:type="spellStart"/>
       <w:r>
         <w:t>colum</w:t>
       </w:r>
-      <w:r>
-        <w:rPr>
-          <w:rFonts w:hint="eastAsia"/>
-        </w:rPr>
-        <w:t>들이 어떤 자료형인지 보여줌</w:t>
+      <w:proofErr w:type="spellEnd"/>
+      <w:r>
+        <w:rPr>
+          <w:rFonts w:hint="eastAsia"/>
+        </w:rPr>
+        <w:t xml:space="preserve">들이 어떤 </w:t>
+      </w:r>
+      <w:proofErr w:type="spellStart"/>
+      <w:r>
+        <w:rPr>
+          <w:rFonts w:hint="eastAsia"/>
+        </w:rPr>
+        <w:t>자료형인지</w:t>
+      </w:r>
+      <w:proofErr w:type="spellEnd"/>
+      <w:r>
+        <w:rPr>
+          <w:rFonts w:hint="eastAsia"/>
+        </w:rPr>
+        <w:t xml:space="preserve"> 보여줌</w:t>
       </w:r>
     </w:p>
     <w:p>
@@ -2565,8 +3180,13 @@
         <w:t>품종</w:t>
       </w:r>
       <w:r>
-        <w:t>’].</w:t>
-      </w:r>
+        <w:t>’</w:t>
+      </w:r>
+      <w:proofErr w:type="gramStart"/>
+      <w:r>
+        <w:t>].</w:t>
+      </w:r>
+      <w:proofErr w:type="spellStart"/>
       <w:r>
         <w:rPr>
           <w:rFonts w:hint="eastAsia"/>
@@ -2574,7 +3194,12 @@
         <w:t>a</w:t>
       </w:r>
       <w:r>
-        <w:t>stype(‘category’)</w:t>
+        <w:t>stype</w:t>
+      </w:r>
+      <w:proofErr w:type="spellEnd"/>
+      <w:proofErr w:type="gramEnd"/>
+      <w:r>
+        <w:t>(‘category’)</w:t>
       </w:r>
     </w:p>
     <w:p>
@@ -2600,7 +3225,21 @@
         <w:rPr>
           <w:rFonts w:hint="eastAsia"/>
         </w:rPr>
-        <w:t>이후 원핫인코딩 해주면 된다.</w:t>
+        <w:t xml:space="preserve">이후 </w:t>
+      </w:r>
+      <w:proofErr w:type="spellStart"/>
+      <w:r>
+        <w:rPr>
+          <w:rFonts w:hint="eastAsia"/>
+        </w:rPr>
+        <w:t>원핫인코딩</w:t>
+      </w:r>
+      <w:proofErr w:type="spellEnd"/>
+      <w:r>
+        <w:rPr>
+          <w:rFonts w:hint="eastAsia"/>
+        </w:rPr>
+        <w:t xml:space="preserve"> 해주면 된다.</w:t>
       </w:r>
     </w:p>
     <w:p>
@@ -2635,14 +3274,27 @@
           <w:tab w:val="left" w:pos="1976"/>
         </w:tabs>
       </w:pPr>
-      <w:r>
-        <w:rPr>
-          <w:rFonts w:hint="eastAsia"/>
-        </w:rPr>
-        <w:t>아이리스.i</w:t>
-      </w:r>
-      <w:r>
-        <w:t>sna().sum()</w:t>
+      <w:proofErr w:type="gramStart"/>
+      <w:r>
+        <w:rPr>
+          <w:rFonts w:hint="eastAsia"/>
+        </w:rPr>
+        <w:t>아이리스.</w:t>
+      </w:r>
+      <w:proofErr w:type="spellStart"/>
+      <w:r>
+        <w:rPr>
+          <w:rFonts w:hint="eastAsia"/>
+        </w:rPr>
+        <w:t>i</w:t>
+      </w:r>
+      <w:r>
+        <w:t>sna</w:t>
+      </w:r>
+      <w:proofErr w:type="spellEnd"/>
+      <w:proofErr w:type="gramEnd"/>
+      <w:r>
+        <w:t>().sum()</w:t>
       </w:r>
     </w:p>
     <w:p>
@@ -2657,9 +3309,11 @@
         </w:rPr>
         <w:t xml:space="preserve">하면 각 열에 대해 </w:t>
       </w:r>
+      <w:proofErr w:type="spellStart"/>
       <w:r>
         <w:t>na</w:t>
       </w:r>
+      <w:proofErr w:type="spellEnd"/>
       <w:r>
         <w:rPr>
           <w:rFonts w:hint="eastAsia"/>
@@ -2687,8 +3341,16 @@
         <w:rPr>
           <w:rFonts w:hint="eastAsia"/>
         </w:rPr>
-        <w:t>값 체우기</w:t>
-      </w:r>
+        <w:t xml:space="preserve">값 </w:t>
+      </w:r>
+      <w:proofErr w:type="spellStart"/>
+      <w:r>
+        <w:rPr>
+          <w:rFonts w:hint="eastAsia"/>
+        </w:rPr>
+        <w:t>체우기</w:t>
+      </w:r>
+      <w:proofErr w:type="spellEnd"/>
     </w:p>
     <w:p>
       <w:pPr>
@@ -2699,6 +3361,7 @@
       <w:r>
         <w:t xml:space="preserve">Mean = </w:t>
       </w:r>
+      <w:proofErr w:type="gramStart"/>
       <w:r>
         <w:rPr>
           <w:rFonts w:hint="eastAsia"/>
@@ -2706,114 +3369,825 @@
         <w:t>아이리스.</w:t>
       </w:r>
       <w:r>
+        <w:t>[</w:t>
+      </w:r>
+      <w:proofErr w:type="gramEnd"/>
+      <w:r>
+        <w:t>‘</w:t>
+      </w:r>
+      <w:proofErr w:type="spellStart"/>
+      <w:r>
+        <w:rPr>
+          <w:rFonts w:hint="eastAsia"/>
+        </w:rPr>
+        <w:t>꽃잎폭</w:t>
+      </w:r>
+      <w:proofErr w:type="spellEnd"/>
+      <w:r>
+        <w:t>’].mean()     #</w:t>
+      </w:r>
+      <w:r>
+        <w:rPr>
+          <w:rFonts w:hint="eastAsia"/>
+        </w:rPr>
+        <w:t xml:space="preserve">꽃잎 폭의 평균을 </w:t>
+      </w:r>
+      <w:r>
+        <w:t>mean</w:t>
+      </w:r>
+      <w:r>
+        <w:rPr>
+          <w:rFonts w:hint="eastAsia"/>
+        </w:rPr>
+        <w:t>에 저장</w:t>
+      </w:r>
+    </w:p>
+    <w:p>
+      <w:pPr>
+        <w:pBdr>
+          <w:bottom w:val="single" w:sz="6" w:space="1" w:color="auto"/>
+        </w:pBdr>
+        <w:tabs>
+          <w:tab w:val="left" w:pos="1976"/>
+        </w:tabs>
+      </w:pPr>
+      <w:proofErr w:type="gramStart"/>
+      <w:r>
+        <w:rPr>
+          <w:rFonts w:hint="eastAsia"/>
+        </w:rPr>
+        <w:t>아이리스.</w:t>
+      </w:r>
+      <w:r>
+        <w:t>[</w:t>
+      </w:r>
+      <w:proofErr w:type="gramEnd"/>
+      <w:r>
+        <w:t>‘</w:t>
+      </w:r>
+      <w:proofErr w:type="spellStart"/>
+      <w:r>
+        <w:rPr>
+          <w:rFonts w:hint="eastAsia"/>
+        </w:rPr>
+        <w:t>꽃잎폭</w:t>
+      </w:r>
+      <w:proofErr w:type="spellEnd"/>
+      <w:r>
+        <w:t>’]=</w:t>
+      </w:r>
+      <w:r>
+        <w:rPr>
+          <w:rFonts w:hint="eastAsia"/>
+        </w:rPr>
+        <w:t xml:space="preserve"> </w:t>
+      </w:r>
+      <w:r>
+        <w:rPr>
+          <w:rFonts w:hint="eastAsia"/>
+        </w:rPr>
+        <w:t>아이리스.</w:t>
+      </w:r>
+      <w:r>
         <w:t>[‘</w:t>
       </w:r>
+      <w:proofErr w:type="spellStart"/>
       <w:r>
         <w:rPr>
           <w:rFonts w:hint="eastAsia"/>
         </w:rPr>
         <w:t>꽃잎폭</w:t>
       </w:r>
-      <w:r>
-        <w:t>’].mean()     #</w:t>
-      </w:r>
-      <w:r>
-        <w:rPr>
-          <w:rFonts w:hint="eastAsia"/>
-        </w:rPr>
-        <w:t xml:space="preserve">꽃잎 폭의 평균을 </w:t>
-      </w:r>
-      <w:r>
-        <w:t>mean</w:t>
-      </w:r>
-      <w:r>
-        <w:rPr>
-          <w:rFonts w:hint="eastAsia"/>
-        </w:rPr>
-        <w:t>에 저장</w:t>
-      </w:r>
-    </w:p>
-    <w:p>
-      <w:pPr>
-        <w:tabs>
-          <w:tab w:val="left" w:pos="1976"/>
-        </w:tabs>
-        <w:rPr>
-          <w:rFonts w:hint="eastAsia"/>
-        </w:rPr>
-      </w:pPr>
-      <w:r>
-        <w:rPr>
-          <w:rFonts w:hint="eastAsia"/>
-        </w:rPr>
-        <w:t>아이리스.</w:t>
-      </w:r>
-      <w:r>
-        <w:t>[‘</w:t>
-      </w:r>
-      <w:r>
-        <w:rPr>
-          <w:rFonts w:hint="eastAsia"/>
-        </w:rPr>
-        <w:t>꽃잎폭</w:t>
-      </w:r>
-      <w:r>
-        <w:t>’]</w:t>
-      </w:r>
-      <w:r>
+      <w:proofErr w:type="spellEnd"/>
+      <w:r>
+        <w:t>’].</w:t>
+      </w:r>
+      <w:proofErr w:type="spellStart"/>
+      <w:r>
+        <w:rPr>
+          <w:rFonts w:hint="eastAsia"/>
+        </w:rPr>
+        <w:t>f</w:t>
+      </w:r>
+      <w:r>
+        <w:t>illna</w:t>
+      </w:r>
+      <w:proofErr w:type="spellEnd"/>
+      <w:r>
+        <w:t xml:space="preserve">(mean) #na </w:t>
+      </w:r>
+      <w:r>
+        <w:rPr>
+          <w:rFonts w:hint="eastAsia"/>
+        </w:rPr>
+        <w:t xml:space="preserve">값을 </w:t>
+      </w:r>
+      <w:r>
+        <w:t xml:space="preserve">mean </w:t>
+      </w:r>
+      <w:r>
+        <w:rPr>
+          <w:rFonts w:hint="eastAsia"/>
+        </w:rPr>
+        <w:t>값으로 바꿈</w:t>
+      </w:r>
+    </w:p>
+    <w:p>
+      <w:pPr>
+        <w:tabs>
+          <w:tab w:val="left" w:pos="1976"/>
+        </w:tabs>
+      </w:pPr>
+      <w:r>
+        <w:rPr>
+          <w:rFonts w:hint="eastAsia"/>
+        </w:rPr>
+        <w:lastRenderedPageBreak/>
+        <w:t>모델 향상</w:t>
+      </w:r>
+    </w:p>
+    <w:p>
+      <w:pPr>
+        <w:widowControl/>
+        <w:shd w:val="clear" w:color="auto" w:fill="1E1E1E"/>
+        <w:wordWrap/>
+        <w:autoSpaceDE/>
+        <w:autoSpaceDN/>
+        <w:spacing w:after="0" w:line="285" w:lineRule="atLeast"/>
+        <w:jc w:val="left"/>
+        <w:rPr>
+          <w:rFonts w:ascii="Consolas" w:eastAsia="굴림" w:hAnsi="Consolas" w:cs="굴림"/>
+          <w:color w:val="D4D4D4"/>
+          <w:kern w:val="0"/>
+          <w:sz w:val="21"/>
+          <w:szCs w:val="21"/>
+        </w:rPr>
+      </w:pPr>
+      <w:r>
+        <w:rPr>
+          <w:rFonts w:ascii="Consolas" w:eastAsia="굴림" w:hAnsi="Consolas" w:cs="굴림"/>
+          <w:color w:val="D4D4D4"/>
+          <w:kern w:val="0"/>
+          <w:sz w:val="21"/>
+          <w:szCs w:val="21"/>
+        </w:rPr>
+        <w:t>H = </w:t>
+      </w:r>
+      <w:proofErr w:type="spellStart"/>
+      <w:proofErr w:type="gramStart"/>
+      <w:r>
+        <w:rPr>
+          <w:rFonts w:ascii="Consolas" w:eastAsia="굴림" w:hAnsi="Consolas" w:cs="굴림"/>
+          <w:color w:val="D4D4D4"/>
+          <w:kern w:val="0"/>
+          <w:sz w:val="21"/>
+          <w:szCs w:val="21"/>
+        </w:rPr>
+        <w:t>tf.keras</w:t>
+      </w:r>
+      <w:proofErr w:type="gramEnd"/>
+      <w:r>
+        <w:rPr>
+          <w:rFonts w:ascii="Consolas" w:eastAsia="굴림" w:hAnsi="Consolas" w:cs="굴림"/>
+          <w:color w:val="D4D4D4"/>
+          <w:kern w:val="0"/>
+          <w:sz w:val="21"/>
+          <w:szCs w:val="21"/>
+        </w:rPr>
+        <w:t>.layers.Dense</w:t>
+      </w:r>
+      <w:proofErr w:type="spellEnd"/>
+      <w:r>
+        <w:rPr>
+          <w:rFonts w:ascii="Consolas" w:eastAsia="굴림" w:hAnsi="Consolas" w:cs="굴림"/>
+          <w:color w:val="D4D4D4"/>
+          <w:kern w:val="0"/>
+          <w:sz w:val="21"/>
+          <w:szCs w:val="21"/>
+        </w:rPr>
+        <w:t>(</w:t>
+      </w:r>
+      <w:r>
+        <w:rPr>
+          <w:rFonts w:ascii="Consolas" w:eastAsia="굴림" w:hAnsi="Consolas" w:cs="굴림"/>
+          <w:color w:val="B5CEA8"/>
+          <w:kern w:val="0"/>
+          <w:sz w:val="21"/>
+          <w:szCs w:val="21"/>
+        </w:rPr>
+        <w:t>10</w:t>
+      </w:r>
+      <w:r>
+        <w:rPr>
+          <w:rFonts w:ascii="Consolas" w:eastAsia="굴림" w:hAnsi="Consolas" w:cs="굴림"/>
+          <w:color w:val="D4D4D4"/>
+          <w:kern w:val="0"/>
+          <w:sz w:val="21"/>
+          <w:szCs w:val="21"/>
+        </w:rPr>
+        <w:t>,</w:t>
+      </w:r>
+      <w:r>
+        <w:rPr>
+          <w:rFonts w:ascii="Consolas" w:eastAsia="굴림" w:hAnsi="Consolas" w:cs="굴림"/>
+          <w:color w:val="9CDCFE"/>
+          <w:kern w:val="0"/>
+          <w:sz w:val="21"/>
+          <w:szCs w:val="21"/>
+        </w:rPr>
+        <w:t>activation</w:t>
+      </w:r>
+      <w:r>
+        <w:rPr>
+          <w:rFonts w:ascii="Consolas" w:eastAsia="굴림" w:hAnsi="Consolas" w:cs="굴림"/>
+          <w:color w:val="D4D4D4"/>
+          <w:kern w:val="0"/>
+          <w:sz w:val="21"/>
+          <w:szCs w:val="21"/>
+        </w:rPr>
         <w:t>=</w:t>
       </w:r>
       <w:r>
         <w:rPr>
-          <w:rFonts w:hint="eastAsia"/>
-        </w:rPr>
+          <w:rFonts w:ascii="Consolas" w:eastAsia="굴림" w:hAnsi="Consolas" w:cs="굴림"/>
+          <w:color w:val="CE9178"/>
+          <w:kern w:val="0"/>
+          <w:sz w:val="21"/>
+          <w:szCs w:val="21"/>
+        </w:rPr>
+        <w:t>'swish'</w:t>
+      </w:r>
+      <w:r>
+        <w:rPr>
+          <w:rFonts w:ascii="Consolas" w:eastAsia="굴림" w:hAnsi="Consolas" w:cs="굴림"/>
+          <w:color w:val="D4D4D4"/>
+          <w:kern w:val="0"/>
+          <w:sz w:val="21"/>
+          <w:szCs w:val="21"/>
+        </w:rPr>
+        <w:t>)(X)</w:t>
+      </w:r>
+    </w:p>
+    <w:p>
+      <w:pPr>
+        <w:tabs>
+          <w:tab w:val="left" w:pos="1976"/>
+        </w:tabs>
+      </w:pPr>
+      <w:r>
+        <w:rPr>
+          <w:rFonts w:hint="eastAsia"/>
+        </w:rPr>
+        <w:t>이 코드는</w:t>
+      </w:r>
+    </w:p>
+    <w:p>
+      <w:pPr>
+        <w:widowControl/>
+        <w:shd w:val="clear" w:color="auto" w:fill="1E1E1E"/>
+        <w:wordWrap/>
+        <w:autoSpaceDE/>
+        <w:autoSpaceDN/>
+        <w:spacing w:after="0" w:line="285" w:lineRule="atLeast"/>
+        <w:jc w:val="left"/>
+        <w:rPr>
+          <w:rFonts w:ascii="Consolas" w:eastAsia="굴림" w:hAnsi="Consolas" w:cs="굴림"/>
+          <w:color w:val="D4D4D4"/>
+          <w:kern w:val="0"/>
+          <w:sz w:val="21"/>
+          <w:szCs w:val="21"/>
+        </w:rPr>
+      </w:pPr>
+      <w:r>
+        <w:rPr>
+          <w:rFonts w:ascii="Consolas" w:eastAsia="굴림" w:hAnsi="Consolas" w:cs="굴림"/>
+          <w:color w:val="D4D4D4"/>
+          <w:kern w:val="0"/>
+          <w:sz w:val="21"/>
+          <w:szCs w:val="21"/>
+        </w:rPr>
+        <w:t>H = </w:t>
+      </w:r>
+      <w:proofErr w:type="spellStart"/>
+      <w:proofErr w:type="gramStart"/>
+      <w:r>
+        <w:rPr>
+          <w:rFonts w:ascii="Consolas" w:eastAsia="굴림" w:hAnsi="Consolas" w:cs="굴림"/>
+          <w:color w:val="D4D4D4"/>
+          <w:kern w:val="0"/>
+          <w:sz w:val="21"/>
+          <w:szCs w:val="21"/>
+        </w:rPr>
+        <w:t>tf.keras</w:t>
+      </w:r>
+      <w:proofErr w:type="gramEnd"/>
+      <w:r>
+        <w:rPr>
+          <w:rFonts w:ascii="Consolas" w:eastAsia="굴림" w:hAnsi="Consolas" w:cs="굴림"/>
+          <w:color w:val="D4D4D4"/>
+          <w:kern w:val="0"/>
+          <w:sz w:val="21"/>
+          <w:szCs w:val="21"/>
+        </w:rPr>
+        <w:t>.layers.Dense</w:t>
+      </w:r>
+      <w:proofErr w:type="spellEnd"/>
+      <w:r>
+        <w:rPr>
+          <w:rFonts w:ascii="Consolas" w:eastAsia="굴림" w:hAnsi="Consolas" w:cs="굴림"/>
+          <w:color w:val="D4D4D4"/>
+          <w:kern w:val="0"/>
+          <w:sz w:val="21"/>
+          <w:szCs w:val="21"/>
+        </w:rPr>
+        <w:t>(</w:t>
+      </w:r>
+      <w:r>
+        <w:rPr>
+          <w:rFonts w:ascii="Consolas" w:eastAsia="굴림" w:hAnsi="Consolas" w:cs="굴림"/>
+          <w:color w:val="B5CEA8"/>
+          <w:kern w:val="0"/>
+          <w:sz w:val="21"/>
+          <w:szCs w:val="21"/>
+        </w:rPr>
+        <w:t>1</w:t>
+      </w:r>
+      <w:r>
+        <w:rPr>
+          <w:rFonts w:ascii="Consolas" w:eastAsia="굴림" w:hAnsi="Consolas" w:cs="굴림"/>
+          <w:color w:val="B5CEA8"/>
+          <w:kern w:val="0"/>
+          <w:sz w:val="21"/>
+          <w:szCs w:val="21"/>
+        </w:rPr>
+        <w:t>0)</w:t>
+      </w:r>
+      <w:r>
+        <w:rPr>
+          <w:rFonts w:ascii="Consolas" w:eastAsia="굴림" w:hAnsi="Consolas" w:cs="굴림"/>
+          <w:color w:val="D4D4D4"/>
+          <w:kern w:val="0"/>
+          <w:sz w:val="21"/>
+          <w:szCs w:val="21"/>
+        </w:rPr>
+        <w:t>(X)</w:t>
+      </w:r>
+    </w:p>
+    <w:p>
+      <w:pPr>
+        <w:widowControl/>
+        <w:shd w:val="clear" w:color="auto" w:fill="1E1E1E"/>
+        <w:wordWrap/>
+        <w:autoSpaceDE/>
+        <w:autoSpaceDN/>
+        <w:spacing w:after="0" w:line="285" w:lineRule="atLeast"/>
+        <w:jc w:val="left"/>
+        <w:rPr>
+          <w:rFonts w:ascii="Consolas" w:eastAsia="굴림" w:hAnsi="Consolas" w:cs="굴림" w:hint="eastAsia"/>
+          <w:color w:val="D4D4D4"/>
+          <w:kern w:val="0"/>
+          <w:sz w:val="21"/>
+          <w:szCs w:val="21"/>
+        </w:rPr>
+      </w:pPr>
+      <w:r>
+        <w:rPr>
+          <w:rFonts w:ascii="Consolas" w:eastAsia="굴림" w:hAnsi="Consolas" w:cs="굴림"/>
+          <w:color w:val="D4D4D4"/>
+          <w:kern w:val="0"/>
+          <w:sz w:val="21"/>
+          <w:szCs w:val="21"/>
+        </w:rPr>
+        <w:t>H = </w:t>
+      </w:r>
+      <w:proofErr w:type="spellStart"/>
+      <w:proofErr w:type="gramStart"/>
+      <w:r>
+        <w:rPr>
+          <w:rFonts w:ascii="Consolas" w:eastAsia="굴림" w:hAnsi="Consolas" w:cs="굴림"/>
+          <w:color w:val="D4D4D4"/>
+          <w:kern w:val="0"/>
+          <w:sz w:val="21"/>
+          <w:szCs w:val="21"/>
+        </w:rPr>
+        <w:t>tf.keras</w:t>
+      </w:r>
+      <w:proofErr w:type="gramEnd"/>
+      <w:r>
+        <w:rPr>
+          <w:rFonts w:ascii="Consolas" w:eastAsia="굴림" w:hAnsi="Consolas" w:cs="굴림"/>
+          <w:color w:val="D4D4D4"/>
+          <w:kern w:val="0"/>
+          <w:sz w:val="21"/>
+          <w:szCs w:val="21"/>
+        </w:rPr>
+        <w:t>.layers.</w:t>
+      </w:r>
+      <w:r>
+        <w:rPr>
+          <w:rFonts w:ascii="Consolas" w:eastAsia="굴림" w:hAnsi="Consolas" w:cs="굴림" w:hint="eastAsia"/>
+          <w:color w:val="D4D4D4"/>
+          <w:kern w:val="0"/>
+          <w:sz w:val="21"/>
+          <w:szCs w:val="21"/>
+        </w:rPr>
+        <w:t>A</w:t>
+      </w:r>
+      <w:r>
+        <w:rPr>
+          <w:rFonts w:ascii="Consolas" w:eastAsia="굴림" w:hAnsi="Consolas" w:cs="굴림"/>
+          <w:color w:val="D4D4D4"/>
+          <w:kern w:val="0"/>
+          <w:sz w:val="21"/>
+          <w:szCs w:val="21"/>
+        </w:rPr>
+        <w:t>ctivation</w:t>
+      </w:r>
+      <w:proofErr w:type="spellEnd"/>
+      <w:r>
+        <w:rPr>
+          <w:rFonts w:ascii="Consolas" w:eastAsia="굴림" w:hAnsi="Consolas" w:cs="굴림"/>
+          <w:color w:val="D4D4D4"/>
+          <w:kern w:val="0"/>
+          <w:sz w:val="21"/>
+          <w:szCs w:val="21"/>
+        </w:rPr>
+        <w:t>(</w:t>
+      </w:r>
+      <w:r>
+        <w:rPr>
+          <w:rFonts w:ascii="Consolas" w:eastAsia="굴림" w:hAnsi="Consolas" w:cs="굴림"/>
+          <w:color w:val="B5CEA8"/>
+          <w:kern w:val="0"/>
+          <w:sz w:val="21"/>
+          <w:szCs w:val="21"/>
+        </w:rPr>
+        <w:t>‘swish’</w:t>
+      </w:r>
+      <w:r>
+        <w:rPr>
+          <w:rFonts w:ascii="Consolas" w:eastAsia="굴림" w:hAnsi="Consolas" w:cs="굴림"/>
+          <w:color w:val="B5CEA8"/>
+          <w:kern w:val="0"/>
+          <w:sz w:val="21"/>
+          <w:szCs w:val="21"/>
+        </w:rPr>
+        <w:t>)</w:t>
+      </w:r>
+      <w:r>
+        <w:rPr>
+          <w:rFonts w:ascii="Consolas" w:eastAsia="굴림" w:hAnsi="Consolas" w:cs="굴림"/>
+          <w:color w:val="D4D4D4"/>
+          <w:kern w:val="0"/>
+          <w:sz w:val="21"/>
+          <w:szCs w:val="21"/>
+        </w:rPr>
+        <w:t>(</w:t>
+      </w:r>
+      <w:r>
+        <w:rPr>
+          <w:rFonts w:ascii="Consolas" w:eastAsia="굴림" w:hAnsi="Consolas" w:cs="굴림"/>
+          <w:color w:val="D4D4D4"/>
+          <w:kern w:val="0"/>
+          <w:sz w:val="21"/>
+          <w:szCs w:val="21"/>
+        </w:rPr>
+        <w:t>H</w:t>
+      </w:r>
+      <w:r>
+        <w:rPr>
+          <w:rFonts w:ascii="Consolas" w:eastAsia="굴림" w:hAnsi="Consolas" w:cs="굴림"/>
+          <w:color w:val="D4D4D4"/>
+          <w:kern w:val="0"/>
+          <w:sz w:val="21"/>
+          <w:szCs w:val="21"/>
+        </w:rPr>
+        <w:t>)</w:t>
+      </w:r>
+    </w:p>
+    <w:p>
+      <w:pPr>
+        <w:tabs>
+          <w:tab w:val="left" w:pos="1976"/>
+        </w:tabs>
+      </w:pPr>
+      <w:r>
+        <w:rPr>
+          <w:rFonts w:hint="eastAsia"/>
+        </w:rPr>
+        <w:t>로 바꾸어 쓸 수 있다.</w:t>
+      </w:r>
+    </w:p>
+    <w:p>
+      <w:pPr>
+        <w:tabs>
+          <w:tab w:val="left" w:pos="1976"/>
+        </w:tabs>
+      </w:pPr>
+      <w:r>
+        <w:rPr>
+          <w:rFonts w:hint="eastAsia"/>
+        </w:rPr>
+        <w:t>이렇게 쓰는 이유는 모델 향상을 위해</w:t>
+      </w:r>
+      <w:r>
         <w:t xml:space="preserve"> </w:t>
       </w:r>
       <w:r>
         <w:rPr>
           <w:rFonts w:hint="eastAsia"/>
         </w:rPr>
-        <w:t>아이리스.</w:t>
-      </w:r>
-      <w:r>
-        <w:t>[‘</w:t>
-      </w:r>
-      <w:r>
-        <w:rPr>
-          <w:rFonts w:hint="eastAsia"/>
-        </w:rPr>
-        <w:t>꽃잎폭</w:t>
-      </w:r>
-      <w:r>
-        <w:t>’]</w:t>
-      </w:r>
-      <w:r>
-        <w:t>.</w:t>
-      </w:r>
-      <w:r>
-        <w:rPr>
-          <w:rFonts w:hint="eastAsia"/>
-        </w:rPr>
-        <w:t>f</w:t>
-      </w:r>
-      <w:r>
-        <w:t xml:space="preserve">illna(mean) #na </w:t>
-      </w:r>
-      <w:r>
-        <w:rPr>
-          <w:rFonts w:hint="eastAsia"/>
-        </w:rPr>
-        <w:t xml:space="preserve">값을 </w:t>
-      </w:r>
-      <w:r>
-        <w:t xml:space="preserve">mean </w:t>
-      </w:r>
-      <w:r>
-        <w:rPr>
-          <w:rFonts w:hint="eastAsia"/>
-        </w:rPr>
-        <w:t>값으로 바꿈</w:t>
-      </w:r>
+        <w:t xml:space="preserve">사용할 </w:t>
+      </w:r>
+      <w:proofErr w:type="spellStart"/>
+      <w:r>
+        <w:t>BatchNomalization</w:t>
+      </w:r>
+      <w:proofErr w:type="spellEnd"/>
+      <w:r>
+        <w:rPr>
+          <w:rFonts w:hint="eastAsia"/>
+        </w:rPr>
+        <w:t>이 저 둘 사이에 있을 때 효과적이기 때문이다.</w:t>
+      </w:r>
+    </w:p>
+    <w:p>
+      <w:pPr>
+        <w:tabs>
+          <w:tab w:val="left" w:pos="1976"/>
+        </w:tabs>
+      </w:pPr>
+    </w:p>
+    <w:p>
+      <w:pPr>
+        <w:widowControl/>
+        <w:shd w:val="clear" w:color="auto" w:fill="1E1E1E"/>
+        <w:wordWrap/>
+        <w:autoSpaceDE/>
+        <w:autoSpaceDN/>
+        <w:spacing w:after="0" w:line="285" w:lineRule="atLeast"/>
+        <w:jc w:val="left"/>
+        <w:rPr>
+          <w:rFonts w:ascii="Consolas" w:eastAsia="굴림" w:hAnsi="Consolas" w:cs="굴림"/>
+          <w:color w:val="D4D4D4"/>
+          <w:kern w:val="0"/>
+          <w:sz w:val="21"/>
+          <w:szCs w:val="21"/>
+        </w:rPr>
+      </w:pPr>
+      <w:r>
+        <w:rPr>
+          <w:rFonts w:ascii="Consolas" w:eastAsia="굴림" w:hAnsi="Consolas" w:cs="굴림"/>
+          <w:color w:val="D4D4D4"/>
+          <w:kern w:val="0"/>
+          <w:sz w:val="21"/>
+          <w:szCs w:val="21"/>
+        </w:rPr>
+        <w:t>H = </w:t>
+      </w:r>
+      <w:proofErr w:type="spellStart"/>
+      <w:proofErr w:type="gramStart"/>
+      <w:r>
+        <w:rPr>
+          <w:rFonts w:ascii="Consolas" w:eastAsia="굴림" w:hAnsi="Consolas" w:cs="굴림"/>
+          <w:color w:val="D4D4D4"/>
+          <w:kern w:val="0"/>
+          <w:sz w:val="21"/>
+          <w:szCs w:val="21"/>
+        </w:rPr>
+        <w:t>tf.keras</w:t>
+      </w:r>
+      <w:proofErr w:type="gramEnd"/>
+      <w:r>
+        <w:rPr>
+          <w:rFonts w:ascii="Consolas" w:eastAsia="굴림" w:hAnsi="Consolas" w:cs="굴림"/>
+          <w:color w:val="D4D4D4"/>
+          <w:kern w:val="0"/>
+          <w:sz w:val="21"/>
+          <w:szCs w:val="21"/>
+        </w:rPr>
+        <w:t>.layers.Dense</w:t>
+      </w:r>
+      <w:proofErr w:type="spellEnd"/>
+      <w:r>
+        <w:rPr>
+          <w:rFonts w:ascii="Consolas" w:eastAsia="굴림" w:hAnsi="Consolas" w:cs="굴림"/>
+          <w:color w:val="D4D4D4"/>
+          <w:kern w:val="0"/>
+          <w:sz w:val="21"/>
+          <w:szCs w:val="21"/>
+        </w:rPr>
+        <w:t>(</w:t>
+      </w:r>
+      <w:r>
+        <w:rPr>
+          <w:rFonts w:ascii="Consolas" w:eastAsia="굴림" w:hAnsi="Consolas" w:cs="굴림"/>
+          <w:color w:val="B5CEA8"/>
+          <w:kern w:val="0"/>
+          <w:sz w:val="21"/>
+          <w:szCs w:val="21"/>
+        </w:rPr>
+        <w:t>10</w:t>
+      </w:r>
+      <w:r>
+        <w:rPr>
+          <w:rFonts w:ascii="Consolas" w:eastAsia="굴림" w:hAnsi="Consolas" w:cs="굴림"/>
+          <w:color w:val="D4D4D4"/>
+          <w:kern w:val="0"/>
+          <w:sz w:val="21"/>
+          <w:szCs w:val="21"/>
+        </w:rPr>
+        <w:t>)(X)</w:t>
+      </w:r>
+    </w:p>
+    <w:p>
+      <w:pPr>
+        <w:widowControl/>
+        <w:shd w:val="clear" w:color="auto" w:fill="1E1E1E"/>
+        <w:wordWrap/>
+        <w:autoSpaceDE/>
+        <w:autoSpaceDN/>
+        <w:spacing w:after="0" w:line="285" w:lineRule="atLeast"/>
+        <w:jc w:val="left"/>
+        <w:rPr>
+          <w:rFonts w:ascii="Consolas" w:eastAsia="굴림" w:hAnsi="Consolas" w:cs="굴림"/>
+          <w:color w:val="D4D4D4"/>
+          <w:kern w:val="0"/>
+          <w:sz w:val="21"/>
+          <w:szCs w:val="21"/>
+        </w:rPr>
+      </w:pPr>
+      <w:r>
+        <w:rPr>
+          <w:rFonts w:ascii="Consolas" w:eastAsia="굴림" w:hAnsi="Consolas" w:cs="굴림"/>
+          <w:color w:val="D4D4D4"/>
+          <w:kern w:val="0"/>
+          <w:sz w:val="21"/>
+          <w:szCs w:val="21"/>
+        </w:rPr>
+        <w:t>H = </w:t>
+      </w:r>
+      <w:proofErr w:type="spellStart"/>
+      <w:proofErr w:type="gramStart"/>
+      <w:r>
+        <w:rPr>
+          <w:rFonts w:ascii="Consolas" w:eastAsia="굴림" w:hAnsi="Consolas" w:cs="굴림"/>
+          <w:color w:val="D4D4D4"/>
+          <w:kern w:val="0"/>
+          <w:sz w:val="21"/>
+          <w:szCs w:val="21"/>
+        </w:rPr>
+        <w:t>tf.keras</w:t>
+      </w:r>
+      <w:proofErr w:type="gramEnd"/>
+      <w:r>
+        <w:rPr>
+          <w:rFonts w:ascii="Consolas" w:eastAsia="굴림" w:hAnsi="Consolas" w:cs="굴림"/>
+          <w:color w:val="D4D4D4"/>
+          <w:kern w:val="0"/>
+          <w:sz w:val="21"/>
+          <w:szCs w:val="21"/>
+        </w:rPr>
+        <w:t>.layers.Activation</w:t>
+      </w:r>
+      <w:proofErr w:type="spellEnd"/>
+      <w:r>
+        <w:rPr>
+          <w:rFonts w:ascii="Consolas" w:eastAsia="굴림" w:hAnsi="Consolas" w:cs="굴림"/>
+          <w:color w:val="D4D4D4"/>
+          <w:kern w:val="0"/>
+          <w:sz w:val="21"/>
+          <w:szCs w:val="21"/>
+        </w:rPr>
+        <w:t>(</w:t>
+      </w:r>
+      <w:r>
+        <w:rPr>
+          <w:rFonts w:ascii="Consolas" w:eastAsia="굴림" w:hAnsi="Consolas" w:cs="굴림"/>
+          <w:color w:val="CE9178"/>
+          <w:kern w:val="0"/>
+          <w:sz w:val="21"/>
+          <w:szCs w:val="21"/>
+        </w:rPr>
+        <w:t>'swish'</w:t>
+      </w:r>
+      <w:r>
+        <w:rPr>
+          <w:rFonts w:ascii="Consolas" w:eastAsia="굴림" w:hAnsi="Consolas" w:cs="굴림"/>
+          <w:color w:val="D4D4D4"/>
+          <w:kern w:val="0"/>
+          <w:sz w:val="21"/>
+          <w:szCs w:val="21"/>
+        </w:rPr>
+        <w:t>)(H)</w:t>
+      </w:r>
+    </w:p>
+    <w:p>
+      <w:pPr>
+        <w:widowControl/>
+        <w:shd w:val="clear" w:color="auto" w:fill="1E1E1E"/>
+        <w:wordWrap/>
+        <w:autoSpaceDE/>
+        <w:autoSpaceDN/>
+        <w:spacing w:after="0" w:line="285" w:lineRule="atLeast"/>
+        <w:jc w:val="left"/>
+        <w:rPr>
+          <w:rFonts w:ascii="Consolas" w:eastAsia="굴림" w:hAnsi="Consolas" w:cs="굴림"/>
+          <w:color w:val="D4D4D4"/>
+          <w:kern w:val="0"/>
+          <w:sz w:val="21"/>
+          <w:szCs w:val="21"/>
+        </w:rPr>
+      </w:pPr>
+      <w:r>
+        <w:rPr>
+          <w:rFonts w:ascii="Consolas" w:eastAsia="굴림" w:hAnsi="Consolas" w:cs="굴림"/>
+          <w:color w:val="D4D4D4"/>
+          <w:kern w:val="0"/>
+          <w:sz w:val="21"/>
+          <w:szCs w:val="21"/>
+        </w:rPr>
+        <w:t>H = </w:t>
+      </w:r>
+      <w:proofErr w:type="spellStart"/>
+      <w:proofErr w:type="gramStart"/>
+      <w:r>
+        <w:rPr>
+          <w:rFonts w:ascii="Consolas" w:eastAsia="굴림" w:hAnsi="Consolas" w:cs="굴림"/>
+          <w:color w:val="D4D4D4"/>
+          <w:kern w:val="0"/>
+          <w:sz w:val="21"/>
+          <w:szCs w:val="21"/>
+        </w:rPr>
+        <w:t>tf.keras</w:t>
+      </w:r>
+      <w:proofErr w:type="gramEnd"/>
+      <w:r>
+        <w:rPr>
+          <w:rFonts w:ascii="Consolas" w:eastAsia="굴림" w:hAnsi="Consolas" w:cs="굴림"/>
+          <w:color w:val="D4D4D4"/>
+          <w:kern w:val="0"/>
+          <w:sz w:val="21"/>
+          <w:szCs w:val="21"/>
+        </w:rPr>
+        <w:t>.layers.BatchNormalization</w:t>
+      </w:r>
+      <w:proofErr w:type="spellEnd"/>
+      <w:r>
+        <w:rPr>
+          <w:rFonts w:ascii="Consolas" w:eastAsia="굴림" w:hAnsi="Consolas" w:cs="굴림"/>
+          <w:color w:val="D4D4D4"/>
+          <w:kern w:val="0"/>
+          <w:sz w:val="21"/>
+          <w:szCs w:val="21"/>
+        </w:rPr>
+        <w:t>()(H)</w:t>
+      </w:r>
+    </w:p>
+    <w:p>
+      <w:pPr>
+        <w:tabs>
+          <w:tab w:val="left" w:pos="1976"/>
+        </w:tabs>
+      </w:pPr>
+    </w:p>
+    <w:p>
+      <w:pPr>
+        <w:tabs>
+          <w:tab w:val="left" w:pos="1976"/>
+        </w:tabs>
+      </w:pPr>
+      <w:proofErr w:type="spellStart"/>
+      <w:r>
+        <w:rPr>
+          <w:rFonts w:hint="eastAsia"/>
+        </w:rPr>
+        <w:t>멀티레이어와</w:t>
+      </w:r>
+      <w:proofErr w:type="spellEnd"/>
+      <w:r>
+        <w:rPr>
+          <w:rFonts w:hint="eastAsia"/>
+        </w:rPr>
+        <w:t xml:space="preserve"> 병행하면 더 성능이 올라가는 것을 볼 수 있다.</w:t>
+      </w:r>
+    </w:p>
+    <w:p>
+      <w:pPr>
+        <w:tabs>
+          <w:tab w:val="left" w:pos="1976"/>
+        </w:tabs>
+      </w:pPr>
+    </w:p>
+    <w:p>
+      <w:pPr>
+        <w:tabs>
+          <w:tab w:val="left" w:pos="1976"/>
+        </w:tabs>
+        <w:rPr>
+          <w:rFonts w:hint="eastAsia"/>
+        </w:rPr>
+      </w:pPr>
     </w:p>
     <w:sectPr>
       <w:pgSz w:w="11906" w:h="16838"/>
@@ -3757,7 +5131,7 @@
 </file>
 
 <file path=customXml/itemProps1.xml><?xml version="1.0" encoding="utf-8"?>
-<ds:datastoreItem xmlns:ds="http://schemas.openxmlformats.org/officeDocument/2006/customXml" ds:itemID="{0E697AE8-C234-416C-B373-5A3C5826E3EB}">
+<ds:datastoreItem xmlns:ds="http://schemas.openxmlformats.org/officeDocument/2006/customXml" ds:itemID="{3D6E2D1E-D37D-44BE-A0D3-E3C5D8D4B07E}">
   <ds:schemaRefs>
     <ds:schemaRef ds:uri="http://schemas.openxmlformats.org/officeDocument/2006/bibliography"/>
   </ds:schemaRefs>

</xml_diff>